<commit_message>
Updated Week 7 document
</commit_message>
<xml_diff>
--- a/Week_7_Deliverable.docx
+++ b/Week_7_Deliverable.docx
@@ -1,39 +1,98 @@
 
 <file path=word/document.xml><?xml version="1.0" encoding="utf-8"?>
-<w:document xmlns:wpc="http://schemas.microsoft.com/office/word/2010/wordprocessingCanvas" xmlns:cx="http://schemas.microsoft.com/office/drawing/2014/chartex" xmlns:cx1="http://schemas.microsoft.com/office/drawing/2015/9/8/chartex" xmlns:cx2="http://schemas.microsoft.com/office/drawing/2015/10/21/chartex" xmlns:cx3="http://schemas.microsoft.com/office/drawing/2016/5/9/chartex" xmlns:cx4="http://schemas.microsoft.com/office/drawing/2016/5/10/chartex" xmlns:cx5="http://schemas.microsoft.com/office/drawing/2016/5/11/chartex" xmlns:cx6="http://schemas.microsoft.com/office/drawing/2016/5/12/chartex" xmlns:cx7="http://schemas.microsoft.com/office/drawing/2016/5/13/chartex" xmlns:cx8="http://schemas.microsoft.com/office/drawing/2016/5/14/chartex" xmlns:mc="http://schemas.openxmlformats.org/markup-compatibility/2006" xmlns:aink="http://schemas.microsoft.com/office/drawing/2016/ink" xmlns:am3d="http://schemas.microsoft.com/office/drawing/2017/model3d" xmlns:o="urn:schemas-microsoft-com:office:office" xmlns:r="http://schemas.openxmlformats.org/officeDocument/2006/relationships" xmlns:m="http://schemas.openxmlformats.org/officeDocument/2006/math" xmlns:v="urn:schemas-microsoft-com:vml" xmlns:wp14="http://schemas.microsoft.com/office/word/2010/wordprocessingDrawing" xmlns:wp="http://schemas.openxmlformats.org/drawingml/2006/wordprocessingDrawing" xmlns:w10="urn:schemas-microsoft-com:office:word" xmlns:w="http://schemas.openxmlformats.org/wordprocessingml/2006/main" xmlns:w14="http://schemas.microsoft.com/office/word/2010/wordml" xmlns:w15="http://schemas.microsoft.com/office/word/2012/wordml" xmlns:w16cex="http://schemas.microsoft.com/office/word/2018/wordml/cex" xmlns:w16cid="http://schemas.microsoft.com/office/word/2016/wordml/cid" xmlns:w16="http://schemas.microsoft.com/office/word/2018/wordml" xmlns:w16sdtdh="http://schemas.microsoft.com/office/word/2020/wordml/sdtdatahash" xmlns:w16se="http://schemas.microsoft.com/office/word/2015/wordml/symex" xmlns:wpg="http://schemas.microsoft.com/office/word/2010/wordprocessingGroup" xmlns:wpi="http://schemas.microsoft.com/office/word/2010/wordprocessingInk" xmlns:wne="http://schemas.microsoft.com/office/word/2006/wordml" xmlns:wps="http://schemas.microsoft.com/office/word/2010/wordprocessingShape" mc:Ignorable="w14 w15 w16se w16cid w16 w16cex w16sdtdh wp14">
+<w:document xmlns:wpc="http://schemas.microsoft.com/office/word/2010/wordprocessingCanvas" xmlns:cx="http://schemas.microsoft.com/office/drawing/2014/chartex" xmlns:cx1="http://schemas.microsoft.com/office/drawing/2015/9/8/chartex" xmlns:cx2="http://schemas.microsoft.com/office/drawing/2015/10/21/chartex" xmlns:cx3="http://schemas.microsoft.com/office/drawing/2016/5/9/chartex" xmlns:cx4="http://schemas.microsoft.com/office/drawing/2016/5/10/chartex" xmlns:cx5="http://schemas.microsoft.com/office/drawing/2016/5/11/chartex" xmlns:cx6="http://schemas.microsoft.com/office/drawing/2016/5/12/chartex" xmlns:cx7="http://schemas.microsoft.com/office/drawing/2016/5/13/chartex" xmlns:cx8="http://schemas.microsoft.com/office/drawing/2016/5/14/chartex" xmlns:mc="http://schemas.openxmlformats.org/markup-compatibility/2006" xmlns:aink="http://schemas.microsoft.com/office/drawing/2016/ink" xmlns:am3d="http://schemas.microsoft.com/office/drawing/2017/model3d" xmlns:o="urn:schemas-microsoft-com:office:office" xmlns:oel="http://schemas.microsoft.com/office/2019/extlst" xmlns:r="http://schemas.openxmlformats.org/officeDocument/2006/relationships" xmlns:m="http://schemas.openxmlformats.org/officeDocument/2006/math" xmlns:v="urn:schemas-microsoft-com:vml" xmlns:wp14="http://schemas.microsoft.com/office/word/2010/wordprocessingDrawing" xmlns:wp="http://schemas.openxmlformats.org/drawingml/2006/wordprocessingDrawing" xmlns:w10="urn:schemas-microsoft-com:office:word" xmlns:w="http://schemas.openxmlformats.org/wordprocessingml/2006/main" xmlns:w14="http://schemas.microsoft.com/office/word/2010/wordml" xmlns:w15="http://schemas.microsoft.com/office/word/2012/wordml" xmlns:w16cex="http://schemas.microsoft.com/office/word/2018/wordml/cex" xmlns:w16cid="http://schemas.microsoft.com/office/word/2016/wordml/cid" xmlns:w16="http://schemas.microsoft.com/office/word/2018/wordml" xmlns:w16sdtdh="http://schemas.microsoft.com/office/word/2020/wordml/sdtdatahash" xmlns:w16se="http://schemas.microsoft.com/office/word/2015/wordml/symex" xmlns:wpg="http://schemas.microsoft.com/office/word/2010/wordprocessingGroup" xmlns:wpi="http://schemas.microsoft.com/office/word/2010/wordprocessingInk" xmlns:wne="http://schemas.microsoft.com/office/word/2006/wordml" xmlns:wps="http://schemas.microsoft.com/office/word/2010/wordprocessingShape" mc:Ignorable="w14 w15 w16se w16cid w16 w16cex w16sdtdh wp14">
   <w:body>
     <w:p>
       <w:pPr>
-        <w:rPr>
-          <w:sz w:val="32"/>
-          <w:szCs w:val="32"/>
-        </w:rPr>
-      </w:pPr>
-      <w:r>
-        <w:rPr>
+        <w:pStyle w:val="Title"/>
+        <w:jc w:val="center"/>
+      </w:pPr>
+      <w:r>
+        <w:t>Data Science Project</w:t>
+      </w:r>
+    </w:p>
+    <w:p>
+      <w:pPr>
+        <w:rPr>
+          <w:sz w:val="32"/>
+          <w:szCs w:val="32"/>
+        </w:rPr>
+      </w:pPr>
+    </w:p>
+    <w:p>
+      <w:pPr>
+        <w:rPr>
+          <w:b/>
+          <w:bCs/>
+          <w:sz w:val="32"/>
+          <w:szCs w:val="32"/>
+        </w:rPr>
+      </w:pPr>
+      <w:r>
+        <w:rPr>
+          <w:b/>
+          <w:bCs/>
           <w:sz w:val="32"/>
           <w:szCs w:val="32"/>
         </w:rPr>
         <w:t>Group name:</w:t>
       </w:r>
-    </w:p>
-    <w:p>
-      <w:pPr>
-        <w:rPr>
-          <w:sz w:val="56"/>
-          <w:szCs w:val="56"/>
-        </w:rPr>
-      </w:pPr>
-    </w:p>
-    <w:p>
-      <w:pPr>
-        <w:rPr>
-          <w:sz w:val="32"/>
-          <w:szCs w:val="32"/>
-        </w:rPr>
-      </w:pPr>
-      <w:r>
-        <w:rPr>
+      <w:r>
+        <w:rPr>
+          <w:b/>
+          <w:bCs/>
+          <w:sz w:val="32"/>
+          <w:szCs w:val="32"/>
+        </w:rPr>
+        <w:t xml:space="preserve"> Data Explorers</w:t>
+      </w:r>
+    </w:p>
+    <w:p>
+      <w:pPr>
+        <w:rPr>
+          <w:sz w:val="32"/>
+          <w:szCs w:val="32"/>
+        </w:rPr>
+      </w:pPr>
+      <w:r>
+        <w:rPr>
+          <w:b/>
+          <w:bCs/>
+          <w:sz w:val="32"/>
+          <w:szCs w:val="32"/>
+        </w:rPr>
+        <w:t>Specialization</w:t>
+      </w:r>
+      <w:r>
+        <w:rPr>
+          <w:b/>
+          <w:bCs/>
+          <w:sz w:val="32"/>
+          <w:szCs w:val="32"/>
+        </w:rPr>
+        <w:t>:</w:t>
+      </w:r>
+      <w:r>
+        <w:rPr>
+          <w:sz w:val="32"/>
+          <w:szCs w:val="32"/>
+        </w:rPr>
+        <w:t xml:space="preserve"> Data Science</w:t>
+      </w:r>
+    </w:p>
+    <w:p>
+      <w:pPr>
+        <w:rPr>
+          <w:b/>
+          <w:bCs/>
+          <w:sz w:val="32"/>
+          <w:szCs w:val="32"/>
+        </w:rPr>
+      </w:pPr>
+      <w:r>
+        <w:rPr>
+          <w:b/>
+          <w:bCs/>
           <w:sz w:val="32"/>
           <w:szCs w:val="32"/>
         </w:rPr>
@@ -47,10 +106,10 @@
         <w:tblLook w:val="04A0" w:firstRow="1" w:lastRow="0" w:firstColumn="1" w:lastColumn="0" w:noHBand="0" w:noVBand="1"/>
       </w:tblPr>
       <w:tblGrid>
-        <w:gridCol w:w="2337"/>
-        <w:gridCol w:w="2337"/>
-        <w:gridCol w:w="2338"/>
-        <w:gridCol w:w="2338"/>
+        <w:gridCol w:w="2209"/>
+        <w:gridCol w:w="2765"/>
+        <w:gridCol w:w="2051"/>
+        <w:gridCol w:w="2325"/>
       </w:tblGrid>
       <w:tr>
         <w:tc>
@@ -60,12 +119,16 @@
           <w:p>
             <w:pPr>
               <w:rPr>
-                <w:sz w:val="28"/>
-                <w:szCs w:val="28"/>
-              </w:rPr>
-            </w:pPr>
-            <w:r>
-              <w:rPr>
+                <w:b/>
+                <w:bCs/>
+                <w:sz w:val="28"/>
+                <w:szCs w:val="28"/>
+              </w:rPr>
+            </w:pPr>
+            <w:r>
+              <w:rPr>
+                <w:b/>
+                <w:bCs/>
                 <w:sz w:val="28"/>
                 <w:szCs w:val="28"/>
               </w:rPr>
@@ -80,12 +143,16 @@
           <w:p>
             <w:pPr>
               <w:rPr>
-                <w:sz w:val="28"/>
-                <w:szCs w:val="28"/>
-              </w:rPr>
-            </w:pPr>
-            <w:r>
-              <w:rPr>
+                <w:b/>
+                <w:bCs/>
+                <w:sz w:val="28"/>
+                <w:szCs w:val="28"/>
+              </w:rPr>
+            </w:pPr>
+            <w:r>
+              <w:rPr>
+                <w:b/>
+                <w:bCs/>
                 <w:sz w:val="28"/>
                 <w:szCs w:val="28"/>
               </w:rPr>
@@ -100,12 +167,16 @@
           <w:p>
             <w:pPr>
               <w:rPr>
-                <w:sz w:val="28"/>
-                <w:szCs w:val="28"/>
-              </w:rPr>
-            </w:pPr>
-            <w:r>
-              <w:rPr>
+                <w:b/>
+                <w:bCs/>
+                <w:sz w:val="28"/>
+                <w:szCs w:val="28"/>
+              </w:rPr>
+            </w:pPr>
+            <w:r>
+              <w:rPr>
+                <w:b/>
+                <w:bCs/>
                 <w:sz w:val="28"/>
                 <w:szCs w:val="28"/>
               </w:rPr>
@@ -120,12 +191,16 @@
           <w:p>
             <w:pPr>
               <w:rPr>
-                <w:sz w:val="28"/>
-                <w:szCs w:val="28"/>
-              </w:rPr>
-            </w:pPr>
-            <w:r>
-              <w:rPr>
+                <w:b/>
+                <w:bCs/>
+                <w:sz w:val="28"/>
+                <w:szCs w:val="28"/>
+              </w:rPr>
+            </w:pPr>
+            <w:r>
+              <w:rPr>
+                <w:b/>
+                <w:bCs/>
                 <w:sz w:val="28"/>
                 <w:szCs w:val="28"/>
               </w:rPr>
@@ -146,21 +221,12 @@
                 <w:szCs w:val="28"/>
               </w:rPr>
             </w:pPr>
-            <w:proofErr w:type="spellStart"/>
-            <w:r>
-              <w:rPr>
-                <w:sz w:val="28"/>
-                <w:szCs w:val="28"/>
-              </w:rPr>
-              <w:t>Jalpa</w:t>
-            </w:r>
-            <w:proofErr w:type="spellEnd"/>
-            <w:r>
-              <w:rPr>
-                <w:sz w:val="28"/>
-                <w:szCs w:val="28"/>
-              </w:rPr>
-              <w:t xml:space="preserve"> Deepak Patel</w:t>
+            <w:r>
+              <w:rPr>
+                <w:sz w:val="28"/>
+                <w:szCs w:val="28"/>
+              </w:rPr>
+              <w:t>Jalpa Deepak Patel</w:t>
             </w:r>
           </w:p>
         </w:tc>
@@ -175,6 +241,13 @@
                 <w:szCs w:val="28"/>
               </w:rPr>
             </w:pPr>
+            <w:r>
+              <w:rPr>
+                <w:sz w:val="28"/>
+                <w:szCs w:val="28"/>
+              </w:rPr>
+              <w:t>pjalpa015@gmail.com</w:t>
+            </w:r>
           </w:p>
         </w:tc>
         <w:tc>
@@ -188,6 +261,13 @@
                 <w:szCs w:val="28"/>
               </w:rPr>
             </w:pPr>
+            <w:r>
+              <w:rPr>
+                <w:sz w:val="28"/>
+                <w:szCs w:val="28"/>
+              </w:rPr>
+              <w:t>Canada</w:t>
+            </w:r>
           </w:p>
         </w:tc>
         <w:tc>
@@ -201,6 +281,13 @@
                 <w:szCs w:val="28"/>
               </w:rPr>
             </w:pPr>
+            <w:r>
+              <w:rPr>
+                <w:sz w:val="28"/>
+                <w:szCs w:val="28"/>
+              </w:rPr>
+              <w:t>University of Windsor</w:t>
+            </w:r>
           </w:p>
         </w:tc>
       </w:tr>
@@ -216,19 +303,28 @@
                 <w:szCs w:val="28"/>
               </w:rPr>
             </w:pPr>
-            <w:r>
-              <w:rPr>
-                <w:sz w:val="28"/>
-                <w:szCs w:val="28"/>
-              </w:rPr>
-              <w:t xml:space="preserve">Dhvanilkumar </w:t>
-            </w:r>
             <w:proofErr w:type="spellStart"/>
             <w:r>
               <w:rPr>
                 <w:sz w:val="28"/>
                 <w:szCs w:val="28"/>
               </w:rPr>
+              <w:t>Dhvanilkumar</w:t>
+            </w:r>
+            <w:proofErr w:type="spellEnd"/>
+            <w:r>
+              <w:rPr>
+                <w:sz w:val="28"/>
+                <w:szCs w:val="28"/>
+              </w:rPr>
+              <w:t xml:space="preserve"> </w:t>
+            </w:r>
+            <w:proofErr w:type="spellStart"/>
+            <w:r>
+              <w:rPr>
+                <w:sz w:val="28"/>
+                <w:szCs w:val="28"/>
+              </w:rPr>
               <w:t>Kiritkumar</w:t>
             </w:r>
             <w:proofErr w:type="spellEnd"/>
@@ -238,6 +334,67 @@
                 <w:szCs w:val="28"/>
               </w:rPr>
               <w:t xml:space="preserve"> Prajapati</w:t>
+            </w:r>
+          </w:p>
+        </w:tc>
+        <w:tc>
+          <w:tcPr>
+            <w:tcW w:w="2337" w:type="dxa"/>
+          </w:tcPr>
+          <w:p>
+            <w:pPr>
+              <w:rPr>
+                <w:sz w:val="28"/>
+                <w:szCs w:val="28"/>
+              </w:rPr>
+            </w:pPr>
+          </w:p>
+        </w:tc>
+        <w:tc>
+          <w:tcPr>
+            <w:tcW w:w="2338" w:type="dxa"/>
+          </w:tcPr>
+          <w:p>
+            <w:pPr>
+              <w:rPr>
+                <w:sz w:val="28"/>
+                <w:szCs w:val="28"/>
+              </w:rPr>
+            </w:pPr>
+          </w:p>
+        </w:tc>
+        <w:tc>
+          <w:tcPr>
+            <w:tcW w:w="2338" w:type="dxa"/>
+          </w:tcPr>
+          <w:p>
+            <w:pPr>
+              <w:rPr>
+                <w:sz w:val="28"/>
+                <w:szCs w:val="28"/>
+              </w:rPr>
+            </w:pPr>
+          </w:p>
+        </w:tc>
+      </w:tr>
+      <w:tr>
+        <w:tc>
+          <w:tcPr>
+            <w:tcW w:w="2337" w:type="dxa"/>
+          </w:tcPr>
+          <w:p>
+            <w:pPr>
+              <w:rPr>
+                <w:sz w:val="28"/>
+                <w:szCs w:val="28"/>
+              </w:rPr>
+            </w:pPr>
+            <w:r>
+              <w:rPr>
+                <w:sz w:val="28"/>
+                <w:szCs w:val="28"/>
+              </w:rPr>
+              <w:t>Sri Ram</w:t>
             </w:r>
           </w:p>
         </w:tc>
@@ -282,88 +439,294 @@
         </w:tc>
       </w:tr>
     </w:tbl>
-    <w:p/>
-    <w:p>
-      <w:pPr>
-        <w:rPr>
-          <w:sz w:val="56"/>
-          <w:szCs w:val="56"/>
-        </w:rPr>
-      </w:pPr>
-    </w:p>
-    <w:p>
-      <w:pPr>
-        <w:rPr>
-          <w:sz w:val="32"/>
-          <w:szCs w:val="32"/>
-        </w:rPr>
-      </w:pPr>
-      <w:r>
-        <w:rPr>
-          <w:sz w:val="32"/>
-          <w:szCs w:val="32"/>
-        </w:rPr>
-        <w:t>Specialization</w:t>
-      </w:r>
-      <w:r>
-        <w:rPr>
-          <w:sz w:val="32"/>
-          <w:szCs w:val="32"/>
-        </w:rPr>
-        <w:t>: Data Science</w:t>
-      </w:r>
-    </w:p>
-    <w:p>
-      <w:pPr>
-        <w:rPr>
-          <w:sz w:val="32"/>
-          <w:szCs w:val="32"/>
-        </w:rPr>
-      </w:pPr>
-    </w:p>
-    <w:p>
-      <w:pPr>
-        <w:rPr>
-          <w:sz w:val="32"/>
-          <w:szCs w:val="32"/>
-        </w:rPr>
-      </w:pPr>
-      <w:r>
-        <w:rPr>
-          <w:sz w:val="32"/>
-          <w:szCs w:val="32"/>
-        </w:rPr>
-        <w:t>Problem Description:</w:t>
-      </w:r>
-    </w:p>
-    <w:p>
-      <w:pPr>
-        <w:rPr>
-          <w:sz w:val="32"/>
-          <w:szCs w:val="32"/>
-        </w:rPr>
-      </w:pPr>
-      <w:r>
-        <w:rPr>
+    <w:p>
+      <w:pPr>
+        <w:rPr>
+          <w:sz w:val="32"/>
+          <w:szCs w:val="32"/>
+        </w:rPr>
+      </w:pPr>
+    </w:p>
+    <w:p>
+      <w:pPr>
+        <w:rPr>
+          <w:sz w:val="32"/>
+          <w:szCs w:val="32"/>
+        </w:rPr>
+      </w:pPr>
+      <w:r>
+        <w:rPr>
+          <w:b/>
+          <w:bCs/>
+          <w:sz w:val="32"/>
+          <w:szCs w:val="32"/>
+        </w:rPr>
+        <w:t>Project Title</w:t>
+      </w:r>
+      <w:r>
+        <w:rPr>
+          <w:b/>
+          <w:bCs/>
+          <w:sz w:val="32"/>
+          <w:szCs w:val="32"/>
+        </w:rPr>
+        <w:t>:</w:t>
+      </w:r>
+      <w:r>
+        <w:rPr>
+          <w:sz w:val="32"/>
+          <w:szCs w:val="32"/>
+        </w:rPr>
+        <w:t xml:space="preserve"> </w:t>
+      </w:r>
+      <w:r>
+        <w:rPr>
+          <w:sz w:val="32"/>
+          <w:szCs w:val="32"/>
+        </w:rPr>
+        <w:t>Bank Customer Segmentation</w:t>
+      </w:r>
+    </w:p>
+    <w:p>
+      <w:pPr>
+        <w:rPr>
+          <w:sz w:val="32"/>
+          <w:szCs w:val="32"/>
+        </w:rPr>
+      </w:pPr>
+      <w:r>
+        <w:rPr>
+          <w:b/>
+          <w:bCs/>
+          <w:sz w:val="32"/>
+          <w:szCs w:val="32"/>
+        </w:rPr>
+        <w:t>Problem Description</w:t>
+      </w:r>
+      <w:r>
+        <w:rPr>
+          <w:sz w:val="32"/>
+          <w:szCs w:val="32"/>
+        </w:rPr>
+        <w:t>:</w:t>
+      </w:r>
+      <w:r>
+        <w:rPr>
+          <w:sz w:val="32"/>
+          <w:szCs w:val="32"/>
+        </w:rPr>
+        <w:t xml:space="preserve"> </w:t>
+      </w:r>
+      <w:r>
+        <w:rPr>
+          <w:sz w:val="32"/>
+          <w:szCs w:val="32"/>
+        </w:rPr>
+        <w:t xml:space="preserve">Create customer segments/categories to send personalized Christmas offers. Develop a feature to group customers in one category and others in different categories. </w:t>
+      </w:r>
+    </w:p>
+    <w:p>
+      <w:pPr>
+        <w:rPr>
+          <w:sz w:val="32"/>
+          <w:szCs w:val="32"/>
+        </w:rPr>
+      </w:pPr>
+      <w:r>
+        <w:rPr>
+          <w:b/>
+          <w:bCs/>
           <w:sz w:val="32"/>
           <w:szCs w:val="32"/>
         </w:rPr>
         <w:t>Business Understanding:</w:t>
       </w:r>
-    </w:p>
-    <w:p>
-      <w:pPr>
-        <w:rPr>
-          <w:sz w:val="32"/>
-          <w:szCs w:val="32"/>
-        </w:rPr>
-      </w:pPr>
-      <w:r>
-        <w:rPr>
-          <w:sz w:val="32"/>
-          <w:szCs w:val="32"/>
-        </w:rPr>
-        <w:t>Project lifecycle:</w:t>
+      <w:r>
+        <w:rPr>
+          <w:b/>
+          <w:bCs/>
+          <w:sz w:val="32"/>
+          <w:szCs w:val="32"/>
+        </w:rPr>
+        <w:t xml:space="preserve"> </w:t>
+      </w:r>
+      <w:r>
+        <w:rPr>
+          <w:sz w:val="32"/>
+          <w:szCs w:val="32"/>
+        </w:rPr>
+        <w:t>Send customized offers belonging to relevant customer categories. Customer data has been provided to understand trends of customer categories.</w:t>
+      </w:r>
+    </w:p>
+    <w:p>
+      <w:pPr>
+        <w:rPr>
+          <w:sz w:val="32"/>
+          <w:szCs w:val="32"/>
+        </w:rPr>
+      </w:pPr>
+      <w:r>
+        <w:rPr>
+          <w:b/>
+          <w:bCs/>
+          <w:sz w:val="32"/>
+          <w:szCs w:val="32"/>
+        </w:rPr>
+        <w:t>Project lifecycle</w:t>
+      </w:r>
+      <w:r>
+        <w:rPr>
+          <w:sz w:val="32"/>
+          <w:szCs w:val="32"/>
+        </w:rPr>
+        <w:t>:</w:t>
+      </w:r>
+      <w:r>
+        <w:rPr>
+          <w:sz w:val="32"/>
+          <w:szCs w:val="32"/>
+        </w:rPr>
+        <w:t xml:space="preserve"> The tasks needed to implement include – </w:t>
+      </w:r>
+    </w:p>
+    <w:p>
+      <w:pPr>
+        <w:pStyle w:val="ListParagraph"/>
+        <w:numPr>
+          <w:ilvl w:val="0"/>
+          <w:numId w:val="2"/>
+        </w:numPr>
+        <w:rPr>
+          <w:sz w:val="32"/>
+          <w:szCs w:val="32"/>
+        </w:rPr>
+      </w:pPr>
+      <w:r>
+        <w:rPr>
+          <w:sz w:val="32"/>
+          <w:szCs w:val="32"/>
+        </w:rPr>
+        <w:t>Business understanding</w:t>
+      </w:r>
+    </w:p>
+    <w:p>
+      <w:pPr>
+        <w:pStyle w:val="ListParagraph"/>
+        <w:numPr>
+          <w:ilvl w:val="0"/>
+          <w:numId w:val="2"/>
+        </w:numPr>
+        <w:rPr>
+          <w:sz w:val="32"/>
+          <w:szCs w:val="32"/>
+        </w:rPr>
+      </w:pPr>
+      <w:r>
+        <w:rPr>
+          <w:sz w:val="32"/>
+          <w:szCs w:val="32"/>
+        </w:rPr>
+        <w:t>Data understanding</w:t>
+      </w:r>
+    </w:p>
+    <w:p>
+      <w:pPr>
+        <w:pStyle w:val="ListParagraph"/>
+        <w:numPr>
+          <w:ilvl w:val="0"/>
+          <w:numId w:val="2"/>
+        </w:numPr>
+        <w:rPr>
+          <w:sz w:val="32"/>
+          <w:szCs w:val="32"/>
+        </w:rPr>
+      </w:pPr>
+      <w:r>
+        <w:rPr>
+          <w:sz w:val="32"/>
+          <w:szCs w:val="32"/>
+        </w:rPr>
+        <w:t>EDA</w:t>
+      </w:r>
+    </w:p>
+    <w:p>
+      <w:pPr>
+        <w:pStyle w:val="ListParagraph"/>
+        <w:numPr>
+          <w:ilvl w:val="0"/>
+          <w:numId w:val="2"/>
+        </w:numPr>
+        <w:rPr>
+          <w:sz w:val="32"/>
+          <w:szCs w:val="32"/>
+        </w:rPr>
+      </w:pPr>
+      <w:r>
+        <w:rPr>
+          <w:sz w:val="32"/>
+          <w:szCs w:val="32"/>
+        </w:rPr>
+        <w:t>Feature engineering</w:t>
+      </w:r>
+    </w:p>
+    <w:p>
+      <w:pPr>
+        <w:pStyle w:val="ListParagraph"/>
+        <w:numPr>
+          <w:ilvl w:val="0"/>
+          <w:numId w:val="2"/>
+        </w:numPr>
+        <w:rPr>
+          <w:sz w:val="32"/>
+          <w:szCs w:val="32"/>
+        </w:rPr>
+      </w:pPr>
+      <w:r>
+        <w:rPr>
+          <w:sz w:val="32"/>
+          <w:szCs w:val="32"/>
+        </w:rPr>
+        <w:t>Model building</w:t>
+      </w:r>
+    </w:p>
+    <w:p>
+      <w:pPr>
+        <w:pStyle w:val="ListParagraph"/>
+        <w:numPr>
+          <w:ilvl w:val="0"/>
+          <w:numId w:val="2"/>
+        </w:numPr>
+        <w:rPr>
+          <w:sz w:val="32"/>
+          <w:szCs w:val="32"/>
+        </w:rPr>
+      </w:pPr>
+      <w:r>
+        <w:rPr>
+          <w:sz w:val="32"/>
+          <w:szCs w:val="32"/>
+        </w:rPr>
+        <w:t>Model evaluation</w:t>
+      </w:r>
+    </w:p>
+    <w:p>
+      <w:pPr>
+        <w:pStyle w:val="ListParagraph"/>
+        <w:numPr>
+          <w:ilvl w:val="0"/>
+          <w:numId w:val="2"/>
+        </w:numPr>
+        <w:rPr>
+          <w:sz w:val="32"/>
+          <w:szCs w:val="32"/>
+        </w:rPr>
+      </w:pPr>
+      <w:r>
+        <w:rPr>
+          <w:sz w:val="32"/>
+          <w:szCs w:val="32"/>
+        </w:rPr>
+        <w:t>Presentation and documentation</w:t>
       </w:r>
     </w:p>
     <w:p>
@@ -373,6 +736,7 @@
     </w:p>
     <w:p>
       <w:pPr>
+        <w:jc w:val="center"/>
         <w:rPr>
           <w:sz w:val="52"/>
           <w:szCs w:val="52"/>
@@ -390,14 +754,6 @@
     <w:p>
       <w:pPr>
         <w:rPr>
-          <w:sz w:val="28"/>
-          <w:szCs w:val="28"/>
-        </w:rPr>
-      </w:pPr>
-    </w:p>
-    <w:p>
-      <w:pPr>
-        <w:rPr>
           <w:sz w:val="24"/>
           <w:szCs w:val="24"/>
         </w:rPr>
@@ -409,27 +765,27 @@
         </w:rPr>
         <w:t>Name:</w:t>
       </w:r>
-    </w:p>
-    <w:p>
-      <w:pPr>
-        <w:rPr>
-          <w:sz w:val="24"/>
-          <w:szCs w:val="24"/>
-        </w:rPr>
-      </w:pPr>
-      <w:r>
-        <w:rPr>
-          <w:sz w:val="24"/>
-          <w:szCs w:val="24"/>
-        </w:rPr>
-        <w:t xml:space="preserve">Report date: </w:t>
-      </w:r>
-      <w:r>
-        <w:rPr>
-          <w:sz w:val="24"/>
-          <w:szCs w:val="24"/>
-        </w:rPr>
-        <w:t>17</w:t>
+      <w:r>
+        <w:rPr>
+          <w:sz w:val="24"/>
+          <w:szCs w:val="24"/>
+        </w:rPr>
+        <w:t xml:space="preserve"> Bank Customer Segmentation</w:t>
+      </w:r>
+    </w:p>
+    <w:p>
+      <w:pPr>
+        <w:rPr>
+          <w:sz w:val="24"/>
+          <w:szCs w:val="24"/>
+        </w:rPr>
+      </w:pPr>
+      <w:r>
+        <w:rPr>
+          <w:sz w:val="24"/>
+          <w:szCs w:val="24"/>
+        </w:rPr>
+        <w:t>Report date: 17</w:t>
       </w:r>
       <w:r>
         <w:rPr>
@@ -473,36 +829,22 @@
           <w:sz w:val="24"/>
           <w:szCs w:val="24"/>
         </w:rPr>
-        <w:t>Internship Batch:</w:t>
-      </w:r>
-      <w:r>
-        <w:rPr>
-          <w:sz w:val="24"/>
-          <w:szCs w:val="24"/>
-        </w:rPr>
-        <w:t xml:space="preserve"> LISUM12</w:t>
-      </w:r>
-    </w:p>
-    <w:p>
-      <w:pPr>
-        <w:rPr>
-          <w:sz w:val="24"/>
-          <w:szCs w:val="24"/>
-        </w:rPr>
-      </w:pPr>
-      <w:r>
-        <w:rPr>
-          <w:sz w:val="24"/>
-          <w:szCs w:val="24"/>
-        </w:rPr>
-        <w:t>Version:</w:t>
-      </w:r>
-      <w:r>
-        <w:rPr>
-          <w:sz w:val="24"/>
-          <w:szCs w:val="24"/>
-        </w:rPr>
-        <w:t xml:space="preserve"> 1.0</w:t>
+        <w:t>Internship Batch: LISUM12</w:t>
+      </w:r>
+    </w:p>
+    <w:p>
+      <w:pPr>
+        <w:rPr>
+          <w:sz w:val="24"/>
+          <w:szCs w:val="24"/>
+        </w:rPr>
+      </w:pPr>
+      <w:r>
+        <w:rPr>
+          <w:sz w:val="24"/>
+          <w:szCs w:val="24"/>
+        </w:rPr>
+        <w:t>Version: 1.0</w:t>
       </w:r>
     </w:p>
     <w:p>
@@ -526,6 +868,38 @@
         </w:rPr>
         <w:t xml:space="preserve"> </w:t>
       </w:r>
+      <w:proofErr w:type="spellStart"/>
+      <w:r>
+        <w:rPr>
+          <w:sz w:val="24"/>
+          <w:szCs w:val="24"/>
+        </w:rPr>
+        <w:t>Dhvanilkumar</w:t>
+      </w:r>
+      <w:proofErr w:type="spellEnd"/>
+      <w:r>
+        <w:rPr>
+          <w:sz w:val="24"/>
+          <w:szCs w:val="24"/>
+        </w:rPr>
+        <w:t xml:space="preserve"> </w:t>
+      </w:r>
+      <w:proofErr w:type="spellStart"/>
+      <w:r>
+        <w:rPr>
+          <w:sz w:val="24"/>
+          <w:szCs w:val="24"/>
+        </w:rPr>
+        <w:t>Kiritkumar</w:t>
+      </w:r>
+      <w:proofErr w:type="spellEnd"/>
+      <w:r>
+        <w:rPr>
+          <w:sz w:val="24"/>
+          <w:szCs w:val="24"/>
+        </w:rPr>
+        <w:t xml:space="preserve"> Prajapati</w:t>
+      </w:r>
     </w:p>
     <w:p>
       <w:pPr>
@@ -540,6 +914,13 @@
           <w:szCs w:val="24"/>
         </w:rPr>
         <w:t>Data intake reviewer:</w:t>
+      </w:r>
+      <w:r>
+        <w:rPr>
+          <w:sz w:val="24"/>
+          <w:szCs w:val="24"/>
+        </w:rPr>
+        <w:t xml:space="preserve"> Jalpa Patel</w:t>
       </w:r>
     </w:p>
     <w:p>
@@ -605,14 +986,24 @@
         </w:rPr>
         <w:t>Tabular data details:</w:t>
       </w:r>
-    </w:p>
-    <w:p>
-      <w:pPr>
-        <w:rPr>
-          <w:sz w:val="24"/>
-          <w:szCs w:val="24"/>
-        </w:rPr>
-      </w:pPr>
+      <w:r>
+        <w:rPr>
+          <w:b/>
+          <w:sz w:val="24"/>
+          <w:szCs w:val="24"/>
+        </w:rPr>
+        <w:t xml:space="preserve"> </w:t>
+      </w:r>
+      <w:proofErr w:type="spellStart"/>
+      <w:r>
+        <w:rPr>
+          <w:b/>
+          <w:sz w:val="24"/>
+          <w:szCs w:val="24"/>
+        </w:rPr>
+        <w:t>cust_seg</w:t>
+      </w:r>
+      <w:proofErr w:type="spellEnd"/>
     </w:p>
     <w:tbl>
       <w:tblPr>
@@ -802,6 +1193,13 @@
                 <w:sz w:val="24"/>
                 <w:szCs w:val="24"/>
               </w:rPr>
+              <w:t>.</w:t>
+            </w:r>
+            <w:r>
+              <w:rPr>
+                <w:sz w:val="24"/>
+                <w:szCs w:val="24"/>
+              </w:rPr>
               <w:t>csv</w:t>
             </w:r>
           </w:p>
@@ -898,15 +1296,7 @@
         </w:rPr>
       </w:pPr>
       <w:r>
-        <w:t xml:space="preserve">Mention approach of </w:t>
-      </w:r>
-      <w:proofErr w:type="spellStart"/>
-      <w:r>
-        <w:t>dedup</w:t>
-      </w:r>
-      <w:proofErr w:type="spellEnd"/>
-      <w:r>
-        <w:t xml:space="preserve"> validation (identification)</w:t>
+        <w:t xml:space="preserve">Column headers are in Spanish; convert them to English names for ease of programming and understanding.  </w:t>
       </w:r>
     </w:p>
     <w:p>
@@ -918,61 +1308,7 @@
         </w:numPr>
       </w:pPr>
       <w:r>
-        <w:t>Mention your assumptions (if you assume any other thing for data quality analysis)</w:t>
-      </w:r>
-    </w:p>
-    <w:p>
-      <w:pPr>
-        <w:rPr>
-          <w:b/>
-          <w:sz w:val="24"/>
-          <w:szCs w:val="24"/>
-        </w:rPr>
-      </w:pPr>
-    </w:p>
-    <w:p>
-      <w:pPr>
-        <w:rPr>
-          <w:b/>
-          <w:sz w:val="24"/>
-          <w:szCs w:val="24"/>
-        </w:rPr>
-      </w:pPr>
-    </w:p>
-    <w:p>
-      <w:pPr>
-        <w:rPr>
-          <w:b/>
-          <w:sz w:val="24"/>
-          <w:szCs w:val="24"/>
-        </w:rPr>
-      </w:pPr>
-    </w:p>
-    <w:p>
-      <w:pPr>
-        <w:rPr>
-          <w:b/>
-          <w:sz w:val="24"/>
-          <w:szCs w:val="24"/>
-        </w:rPr>
-      </w:pPr>
-      <w:r>
-        <w:rPr>
-          <w:b/>
-          <w:sz w:val="24"/>
-          <w:szCs w:val="24"/>
-        </w:rPr>
-        <w:t>Note: Convert this doc in pdf and provide the link of pdf file in your dashboard.</w:t>
-      </w:r>
-    </w:p>
-    <w:p>
-      <w:r>
-        <w:rPr>
-          <w:b/>
-          <w:sz w:val="24"/>
-          <w:szCs w:val="24"/>
-        </w:rPr>
-        <w:t>Please do not forget to remove this section while converting the file into pdf.</w:t>
+        <w:t>Perform data cleaning and pre-processing.</w:t>
       </w:r>
     </w:p>
     <w:sectPr>
@@ -986,8 +1322,97 @@
 </file>
 
 <file path=word/numbering.xml><?xml version="1.0" encoding="utf-8"?>
-<w:numbering xmlns:wpc="http://schemas.microsoft.com/office/word/2010/wordprocessingCanvas" xmlns:cx="http://schemas.microsoft.com/office/drawing/2014/chartex" xmlns:cx1="http://schemas.microsoft.com/office/drawing/2015/9/8/chartex" xmlns:cx2="http://schemas.microsoft.com/office/drawing/2015/10/21/chartex" xmlns:cx3="http://schemas.microsoft.com/office/drawing/2016/5/9/chartex" xmlns:cx4="http://schemas.microsoft.com/office/drawing/2016/5/10/chartex" xmlns:cx5="http://schemas.microsoft.com/office/drawing/2016/5/11/chartex" xmlns:cx6="http://schemas.microsoft.com/office/drawing/2016/5/12/chartex" xmlns:cx7="http://schemas.microsoft.com/office/drawing/2016/5/13/chartex" xmlns:cx8="http://schemas.microsoft.com/office/drawing/2016/5/14/chartex" xmlns:mc="http://schemas.openxmlformats.org/markup-compatibility/2006" xmlns:aink="http://schemas.microsoft.com/office/drawing/2016/ink" xmlns:am3d="http://schemas.microsoft.com/office/drawing/2017/model3d" xmlns:o="urn:schemas-microsoft-com:office:office" xmlns:r="http://schemas.openxmlformats.org/officeDocument/2006/relationships" xmlns:m="http://schemas.openxmlformats.org/officeDocument/2006/math" xmlns:v="urn:schemas-microsoft-com:vml" xmlns:wp14="http://schemas.microsoft.com/office/word/2010/wordprocessingDrawing" xmlns:wp="http://schemas.openxmlformats.org/drawingml/2006/wordprocessingDrawing" xmlns:w10="urn:schemas-microsoft-com:office:word" xmlns:w="http://schemas.openxmlformats.org/wordprocessingml/2006/main" xmlns:w14="http://schemas.microsoft.com/office/word/2010/wordml" xmlns:w15="http://schemas.microsoft.com/office/word/2012/wordml" xmlns:w16cex="http://schemas.microsoft.com/office/word/2018/wordml/cex" xmlns:w16cid="http://schemas.microsoft.com/office/word/2016/wordml/cid" xmlns:w16="http://schemas.microsoft.com/office/word/2018/wordml" xmlns:w16sdtdh="http://schemas.microsoft.com/office/word/2020/wordml/sdtdatahash" xmlns:w16se="http://schemas.microsoft.com/office/word/2015/wordml/symex" xmlns:wpg="http://schemas.microsoft.com/office/word/2010/wordprocessingGroup" xmlns:wpi="http://schemas.microsoft.com/office/word/2010/wordprocessingInk" xmlns:wne="http://schemas.microsoft.com/office/word/2006/wordml" xmlns:wps="http://schemas.microsoft.com/office/word/2010/wordprocessingShape" mc:Ignorable="w14 w15 w16se w16cid w16 w16cex w16sdtdh wp14">
+<w:numbering xmlns:wpc="http://schemas.microsoft.com/office/word/2010/wordprocessingCanvas" xmlns:cx="http://schemas.microsoft.com/office/drawing/2014/chartex" xmlns:cx1="http://schemas.microsoft.com/office/drawing/2015/9/8/chartex" xmlns:cx2="http://schemas.microsoft.com/office/drawing/2015/10/21/chartex" xmlns:cx3="http://schemas.microsoft.com/office/drawing/2016/5/9/chartex" xmlns:cx4="http://schemas.microsoft.com/office/drawing/2016/5/10/chartex" xmlns:cx5="http://schemas.microsoft.com/office/drawing/2016/5/11/chartex" xmlns:cx6="http://schemas.microsoft.com/office/drawing/2016/5/12/chartex" xmlns:cx7="http://schemas.microsoft.com/office/drawing/2016/5/13/chartex" xmlns:cx8="http://schemas.microsoft.com/office/drawing/2016/5/14/chartex" xmlns:mc="http://schemas.openxmlformats.org/markup-compatibility/2006" xmlns:aink="http://schemas.microsoft.com/office/drawing/2016/ink" xmlns:am3d="http://schemas.microsoft.com/office/drawing/2017/model3d" xmlns:o="urn:schemas-microsoft-com:office:office" xmlns:oel="http://schemas.microsoft.com/office/2019/extlst" xmlns:r="http://schemas.openxmlformats.org/officeDocument/2006/relationships" xmlns:m="http://schemas.openxmlformats.org/officeDocument/2006/math" xmlns:v="urn:schemas-microsoft-com:vml" xmlns:wp14="http://schemas.microsoft.com/office/word/2010/wordprocessingDrawing" xmlns:wp="http://schemas.openxmlformats.org/drawingml/2006/wordprocessingDrawing" xmlns:w10="urn:schemas-microsoft-com:office:word" xmlns:w="http://schemas.openxmlformats.org/wordprocessingml/2006/main" xmlns:w14="http://schemas.microsoft.com/office/word/2010/wordml" xmlns:w15="http://schemas.microsoft.com/office/word/2012/wordml" xmlns:w16cex="http://schemas.microsoft.com/office/word/2018/wordml/cex" xmlns:w16cid="http://schemas.microsoft.com/office/word/2016/wordml/cid" xmlns:w16="http://schemas.microsoft.com/office/word/2018/wordml" xmlns:w16sdtdh="http://schemas.microsoft.com/office/word/2020/wordml/sdtdatahash" xmlns:w16se="http://schemas.microsoft.com/office/word/2015/wordml/symex" xmlns:wpg="http://schemas.microsoft.com/office/word/2010/wordprocessingGroup" xmlns:wpi="http://schemas.microsoft.com/office/word/2010/wordprocessingInk" xmlns:wne="http://schemas.microsoft.com/office/word/2006/wordml" xmlns:wps="http://schemas.microsoft.com/office/word/2010/wordprocessingShape" mc:Ignorable="w14 w15 w16se w16cid w16 w16cex w16sdtdh wp14">
   <w:abstractNum w:abstractNumId="0" w15:restartNumberingAfterBreak="0">
+    <w:nsid w:val="33DC3775"/>
+    <w:multiLevelType w:val="hybridMultilevel"/>
+    <w:tmpl w:val="03F2D484"/>
+    <w:lvl w:ilvl="0" w:tplc="4768D452">
+      <w:start w:val="1"/>
+      <w:numFmt w:val="decimal"/>
+      <w:lvlText w:val="%1."/>
+      <w:lvlJc w:val="left"/>
+      <w:pPr>
+        <w:ind w:left="720" w:hanging="360"/>
+      </w:pPr>
+      <w:rPr>
+        <w:rFonts w:hint="default"/>
+      </w:rPr>
+    </w:lvl>
+    <w:lvl w:ilvl="1" w:tplc="10090019" w:tentative="1">
+      <w:start w:val="1"/>
+      <w:numFmt w:val="lowerLetter"/>
+      <w:lvlText w:val="%2."/>
+      <w:lvlJc w:val="left"/>
+      <w:pPr>
+        <w:ind w:left="1440" w:hanging="360"/>
+      </w:pPr>
+    </w:lvl>
+    <w:lvl w:ilvl="2" w:tplc="1009001B" w:tentative="1">
+      <w:start w:val="1"/>
+      <w:numFmt w:val="lowerRoman"/>
+      <w:lvlText w:val="%3."/>
+      <w:lvlJc w:val="right"/>
+      <w:pPr>
+        <w:ind w:left="2160" w:hanging="180"/>
+      </w:pPr>
+    </w:lvl>
+    <w:lvl w:ilvl="3" w:tplc="1009000F" w:tentative="1">
+      <w:start w:val="1"/>
+      <w:numFmt w:val="decimal"/>
+      <w:lvlText w:val="%4."/>
+      <w:lvlJc w:val="left"/>
+      <w:pPr>
+        <w:ind w:left="2880" w:hanging="360"/>
+      </w:pPr>
+    </w:lvl>
+    <w:lvl w:ilvl="4" w:tplc="10090019" w:tentative="1">
+      <w:start w:val="1"/>
+      <w:numFmt w:val="lowerLetter"/>
+      <w:lvlText w:val="%5."/>
+      <w:lvlJc w:val="left"/>
+      <w:pPr>
+        <w:ind w:left="3600" w:hanging="360"/>
+      </w:pPr>
+    </w:lvl>
+    <w:lvl w:ilvl="5" w:tplc="1009001B" w:tentative="1">
+      <w:start w:val="1"/>
+      <w:numFmt w:val="lowerRoman"/>
+      <w:lvlText w:val="%6."/>
+      <w:lvlJc w:val="right"/>
+      <w:pPr>
+        <w:ind w:left="4320" w:hanging="180"/>
+      </w:pPr>
+    </w:lvl>
+    <w:lvl w:ilvl="6" w:tplc="1009000F" w:tentative="1">
+      <w:start w:val="1"/>
+      <w:numFmt w:val="decimal"/>
+      <w:lvlText w:val="%7."/>
+      <w:lvlJc w:val="left"/>
+      <w:pPr>
+        <w:ind w:left="5040" w:hanging="360"/>
+      </w:pPr>
+    </w:lvl>
+    <w:lvl w:ilvl="7" w:tplc="10090019" w:tentative="1">
+      <w:start w:val="1"/>
+      <w:numFmt w:val="lowerLetter"/>
+      <w:lvlText w:val="%8."/>
+      <w:lvlJc w:val="left"/>
+      <w:pPr>
+        <w:ind w:left="5760" w:hanging="360"/>
+      </w:pPr>
+    </w:lvl>
+    <w:lvl w:ilvl="8" w:tplc="1009001B" w:tentative="1">
+      <w:start w:val="1"/>
+      <w:numFmt w:val="lowerRoman"/>
+      <w:lvlText w:val="%9."/>
+      <w:lvlJc w:val="right"/>
+      <w:pPr>
+        <w:ind w:left="6480" w:hanging="180"/>
+      </w:pPr>
+    </w:lvl>
+  </w:abstractNum>
+  <w:abstractNum w:abstractNumId="1" w15:restartNumberingAfterBreak="0">
     <w:nsid w:val="71F504A3"/>
     <w:multiLevelType w:val="hybridMultilevel"/>
     <w:tmpl w:val="1C8A5380"/>
@@ -1100,7 +1525,10 @@
       </w:rPr>
     </w:lvl>
   </w:abstractNum>
-  <w:num w:numId="1">
+  <w:num w:numId="1" w16cid:durableId="1910848145">
+    <w:abstractNumId w:val="1"/>
+  </w:num>
+  <w:num w:numId="2" w16cid:durableId="625815725">
     <w:abstractNumId w:val="0"/>
   </w:num>
 </w:numbering>
@@ -1505,6 +1933,27 @@
     <w:name w:val="Normal"/>
     <w:qFormat/>
   </w:style>
+  <w:style w:type="paragraph" w:styleId="Heading1">
+    <w:name w:val="heading 1"/>
+    <w:basedOn w:val="Normal"/>
+    <w:next w:val="Normal"/>
+    <w:link w:val="Heading1Char"/>
+    <w:uiPriority w:val="9"/>
+    <w:qFormat/>
+    <w:rsid w:val="00256490"/>
+    <w:pPr>
+      <w:keepNext/>
+      <w:keepLines/>
+      <w:spacing w:before="240" w:after="0"/>
+      <w:outlineLvl w:val="0"/>
+    </w:pPr>
+    <w:rPr>
+      <w:rFonts w:asciiTheme="majorHAnsi" w:eastAsiaTheme="majorEastAsia" w:hAnsiTheme="majorHAnsi" w:cstheme="majorBidi"/>
+      <w:color w:val="2F5496" w:themeColor="accent1" w:themeShade="BF"/>
+      <w:sz w:val="32"/>
+      <w:szCs w:val="32"/>
+    </w:rPr>
+  </w:style>
   <w:style w:type="character" w:default="1" w:styleId="DefaultParagraphFont">
     <w:name w:val="Default Paragraph Font"/>
     <w:uiPriority w:val="1"/>
@@ -1590,6 +2039,53 @@
     <w:rPr>
       <w:color w:val="605E5C"/>
       <w:shd w:val="clear" w:color="auto" w:fill="E1DFDD"/>
+    </w:rPr>
+  </w:style>
+  <w:style w:type="character" w:customStyle="1" w:styleId="Heading1Char">
+    <w:name w:val="Heading 1 Char"/>
+    <w:basedOn w:val="DefaultParagraphFont"/>
+    <w:link w:val="Heading1"/>
+    <w:uiPriority w:val="9"/>
+    <w:rsid w:val="00256490"/>
+    <w:rPr>
+      <w:rFonts w:asciiTheme="majorHAnsi" w:eastAsiaTheme="majorEastAsia" w:hAnsiTheme="majorHAnsi" w:cstheme="majorBidi"/>
+      <w:color w:val="2F5496" w:themeColor="accent1" w:themeShade="BF"/>
+      <w:sz w:val="32"/>
+      <w:szCs w:val="32"/>
+    </w:rPr>
+  </w:style>
+  <w:style w:type="paragraph" w:styleId="Title">
+    <w:name w:val="Title"/>
+    <w:basedOn w:val="Normal"/>
+    <w:next w:val="Normal"/>
+    <w:link w:val="TitleChar"/>
+    <w:uiPriority w:val="10"/>
+    <w:qFormat/>
+    <w:rsid w:val="00256490"/>
+    <w:pPr>
+      <w:spacing w:after="0" w:line="240" w:lineRule="auto"/>
+      <w:contextualSpacing/>
+    </w:pPr>
+    <w:rPr>
+      <w:rFonts w:asciiTheme="majorHAnsi" w:eastAsiaTheme="majorEastAsia" w:hAnsiTheme="majorHAnsi" w:cstheme="majorBidi"/>
+      <w:spacing w:val="-10"/>
+      <w:kern w:val="28"/>
+      <w:sz w:val="56"/>
+      <w:szCs w:val="56"/>
+    </w:rPr>
+  </w:style>
+  <w:style w:type="character" w:customStyle="1" w:styleId="TitleChar">
+    <w:name w:val="Title Char"/>
+    <w:basedOn w:val="DefaultParagraphFont"/>
+    <w:link w:val="Title"/>
+    <w:uiPriority w:val="10"/>
+    <w:rsid w:val="00256490"/>
+    <w:rPr>
+      <w:rFonts w:asciiTheme="majorHAnsi" w:eastAsiaTheme="majorEastAsia" w:hAnsiTheme="majorHAnsi" w:cstheme="majorBidi"/>
+      <w:spacing w:val="-10"/>
+      <w:kern w:val="28"/>
+      <w:sz w:val="56"/>
+      <w:szCs w:val="56"/>
     </w:rPr>
   </w:style>
 </w:styles>

</xml_diff>

<commit_message>
Contact added and intake report updated
</commit_message>
<xml_diff>
--- a/Week_7_Deliverable.docx
+++ b/Week_7_Deliverable.docx
@@ -1,6 +1,6 @@
 
 <file path=word/document.xml><?xml version="1.0" encoding="utf-8"?>
-<w:document xmlns:wpc="http://schemas.microsoft.com/office/word/2010/wordprocessingCanvas" xmlns:cx="http://schemas.microsoft.com/office/drawing/2014/chartex" xmlns:cx1="http://schemas.microsoft.com/office/drawing/2015/9/8/chartex" xmlns:cx2="http://schemas.microsoft.com/office/drawing/2015/10/21/chartex" xmlns:cx3="http://schemas.microsoft.com/office/drawing/2016/5/9/chartex" xmlns:cx4="http://schemas.microsoft.com/office/drawing/2016/5/10/chartex" xmlns:cx5="http://schemas.microsoft.com/office/drawing/2016/5/11/chartex" xmlns:cx6="http://schemas.microsoft.com/office/drawing/2016/5/12/chartex" xmlns:cx7="http://schemas.microsoft.com/office/drawing/2016/5/13/chartex" xmlns:cx8="http://schemas.microsoft.com/office/drawing/2016/5/14/chartex" xmlns:mc="http://schemas.openxmlformats.org/markup-compatibility/2006" xmlns:aink="http://schemas.microsoft.com/office/drawing/2016/ink" xmlns:am3d="http://schemas.microsoft.com/office/drawing/2017/model3d" xmlns:o="urn:schemas-microsoft-com:office:office" xmlns:r="http://schemas.openxmlformats.org/officeDocument/2006/relationships" xmlns:m="http://schemas.openxmlformats.org/officeDocument/2006/math" xmlns:v="urn:schemas-microsoft-com:vml" xmlns:wp14="http://schemas.microsoft.com/office/word/2010/wordprocessingDrawing" xmlns:wp="http://schemas.openxmlformats.org/drawingml/2006/wordprocessingDrawing" xmlns:w10="urn:schemas-microsoft-com:office:word" xmlns:w="http://schemas.openxmlformats.org/wordprocessingml/2006/main" xmlns:w14="http://schemas.microsoft.com/office/word/2010/wordml" xmlns:w15="http://schemas.microsoft.com/office/word/2012/wordml" xmlns:w16cex="http://schemas.microsoft.com/office/word/2018/wordml/cex" xmlns:w16cid="http://schemas.microsoft.com/office/word/2016/wordml/cid" xmlns:w16="http://schemas.microsoft.com/office/word/2018/wordml" xmlns:w16sdtdh="http://schemas.microsoft.com/office/word/2020/wordml/sdtdatahash" xmlns:w16se="http://schemas.microsoft.com/office/word/2015/wordml/symex" xmlns:wpg="http://schemas.microsoft.com/office/word/2010/wordprocessingGroup" xmlns:wpi="http://schemas.microsoft.com/office/word/2010/wordprocessingInk" xmlns:wne="http://schemas.microsoft.com/office/word/2006/wordml" xmlns:wps="http://schemas.microsoft.com/office/word/2010/wordprocessingShape" mc:Ignorable="w14 w15 w16se w16cid w16 w16cex w16sdtdh wp14">
+<w:document xmlns:wpc="http://schemas.microsoft.com/office/word/2010/wordprocessingCanvas" xmlns:cx="http://schemas.microsoft.com/office/drawing/2014/chartex" xmlns:cx1="http://schemas.microsoft.com/office/drawing/2015/9/8/chartex" xmlns:cx2="http://schemas.microsoft.com/office/drawing/2015/10/21/chartex" xmlns:cx3="http://schemas.microsoft.com/office/drawing/2016/5/9/chartex" xmlns:cx4="http://schemas.microsoft.com/office/drawing/2016/5/10/chartex" xmlns:cx5="http://schemas.microsoft.com/office/drawing/2016/5/11/chartex" xmlns:cx6="http://schemas.microsoft.com/office/drawing/2016/5/12/chartex" xmlns:cx7="http://schemas.microsoft.com/office/drawing/2016/5/13/chartex" xmlns:cx8="http://schemas.microsoft.com/office/drawing/2016/5/14/chartex" xmlns:mc="http://schemas.openxmlformats.org/markup-compatibility/2006" xmlns:aink="http://schemas.microsoft.com/office/drawing/2016/ink" xmlns:am3d="http://schemas.microsoft.com/office/drawing/2017/model3d" xmlns:o="urn:schemas-microsoft-com:office:office" xmlns:oel="http://schemas.microsoft.com/office/2019/extlst" xmlns:r="http://schemas.openxmlformats.org/officeDocument/2006/relationships" xmlns:m="http://schemas.openxmlformats.org/officeDocument/2006/math" xmlns:v="urn:schemas-microsoft-com:vml" xmlns:wp14="http://schemas.microsoft.com/office/word/2010/wordprocessingDrawing" xmlns:wp="http://schemas.openxmlformats.org/drawingml/2006/wordprocessingDrawing" xmlns:w10="urn:schemas-microsoft-com:office:word" xmlns:w="http://schemas.openxmlformats.org/wordprocessingml/2006/main" xmlns:w14="http://schemas.microsoft.com/office/word/2010/wordml" xmlns:w15="http://schemas.microsoft.com/office/word/2012/wordml" xmlns:w16cex="http://schemas.microsoft.com/office/word/2018/wordml/cex" xmlns:w16cid="http://schemas.microsoft.com/office/word/2016/wordml/cid" xmlns:w16="http://schemas.microsoft.com/office/word/2018/wordml" xmlns:w16sdtdh="http://schemas.microsoft.com/office/word/2020/wordml/sdtdatahash" xmlns:w16se="http://schemas.microsoft.com/office/word/2015/wordml/symex" xmlns:wpg="http://schemas.microsoft.com/office/word/2010/wordprocessingGroup" xmlns:wpi="http://schemas.microsoft.com/office/word/2010/wordprocessingInk" xmlns:wne="http://schemas.microsoft.com/office/word/2006/wordml" xmlns:wps="http://schemas.microsoft.com/office/word/2010/wordprocessingShape" mc:Ignorable="w14 w15 w16se w16cid w16 w16cex w16sdtdh wp14">
   <w:body>
     <w:p>
       <w:pPr>
@@ -106,10 +106,10 @@
         <w:tblLook w:val="04A0" w:firstRow="1" w:lastRow="0" w:firstColumn="1" w:lastColumn="0" w:noHBand="0" w:noVBand="1"/>
       </w:tblPr>
       <w:tblGrid>
-        <w:gridCol w:w="2071"/>
-        <w:gridCol w:w="3223"/>
-        <w:gridCol w:w="1744"/>
-        <w:gridCol w:w="2312"/>
+        <w:gridCol w:w="2060"/>
+        <w:gridCol w:w="3260"/>
+        <w:gridCol w:w="1719"/>
+        <w:gridCol w:w="2311"/>
       </w:tblGrid>
       <w:tr>
         <w:tc>
@@ -303,12 +303,21 @@
                 <w:szCs w:val="28"/>
               </w:rPr>
             </w:pPr>
-            <w:r>
-              <w:rPr>
-                <w:sz w:val="28"/>
-                <w:szCs w:val="28"/>
-              </w:rPr>
-              <w:t xml:space="preserve">Dhvanilkumar </w:t>
+            <w:proofErr w:type="spellStart"/>
+            <w:r>
+              <w:rPr>
+                <w:sz w:val="28"/>
+                <w:szCs w:val="28"/>
+              </w:rPr>
+              <w:t>Dhvanilkumar</w:t>
+            </w:r>
+            <w:proofErr w:type="spellEnd"/>
+            <w:r>
+              <w:rPr>
+                <w:sz w:val="28"/>
+                <w:szCs w:val="28"/>
+              </w:rPr>
+              <w:t xml:space="preserve"> </w:t>
             </w:r>
             <w:proofErr w:type="spellStart"/>
             <w:r>
@@ -408,6 +417,22 @@
               </w:rPr>
               <w:t>Sri Ram</w:t>
             </w:r>
+            <w:r>
+              <w:rPr>
+                <w:sz w:val="28"/>
+                <w:szCs w:val="28"/>
+              </w:rPr>
+              <w:t xml:space="preserve"> Prasad </w:t>
+            </w:r>
+            <w:proofErr w:type="spellStart"/>
+            <w:r>
+              <w:rPr>
+                <w:sz w:val="28"/>
+                <w:szCs w:val="28"/>
+              </w:rPr>
+              <w:t>Commuri</w:t>
+            </w:r>
+            <w:proofErr w:type="spellEnd"/>
           </w:p>
         </w:tc>
         <w:tc>
@@ -421,6 +446,16 @@
                 <w:szCs w:val="28"/>
               </w:rPr>
             </w:pPr>
+            <w:hyperlink r:id="rId5" w:history="1">
+              <w:r>
+                <w:rPr>
+                  <w:rStyle w:val="Hyperlink"/>
+                  <w:sz w:val="28"/>
+                  <w:szCs w:val="28"/>
+                </w:rPr>
+                <w:t>csriramprasad@gmail.com</w:t>
+              </w:r>
+            </w:hyperlink>
           </w:p>
         </w:tc>
         <w:tc>
@@ -434,6 +469,13 @@
                 <w:szCs w:val="28"/>
               </w:rPr>
             </w:pPr>
+            <w:r>
+              <w:rPr>
+                <w:sz w:val="28"/>
+                <w:szCs w:val="28"/>
+              </w:rPr>
+              <w:t xml:space="preserve">India </w:t>
+            </w:r>
           </w:p>
         </w:tc>
         <w:tc>
@@ -447,6 +489,13 @@
                 <w:szCs w:val="28"/>
               </w:rPr>
             </w:pPr>
+            <w:r>
+              <w:rPr>
+                <w:sz w:val="28"/>
+                <w:szCs w:val="28"/>
+              </w:rPr>
+              <w:t>Data Glacier</w:t>
+            </w:r>
           </w:p>
         </w:tc>
       </w:tr>
@@ -738,6 +787,7 @@
           <w:sz w:val="32"/>
           <w:szCs w:val="32"/>
         </w:rPr>
+        <w:lastRenderedPageBreak/>
         <w:t>Presentation and documentation</w:t>
       </w:r>
     </w:p>
@@ -880,19 +930,28 @@
         </w:rPr>
         <w:t xml:space="preserve"> </w:t>
       </w:r>
-      <w:r>
-        <w:rPr>
-          <w:sz w:val="24"/>
-          <w:szCs w:val="24"/>
-        </w:rPr>
-        <w:t xml:space="preserve">Dhvanilkumar </w:t>
-      </w:r>
       <w:proofErr w:type="spellStart"/>
       <w:r>
         <w:rPr>
           <w:sz w:val="24"/>
           <w:szCs w:val="24"/>
         </w:rPr>
+        <w:t>Dhvanilkumar</w:t>
+      </w:r>
+      <w:proofErr w:type="spellEnd"/>
+      <w:r>
+        <w:rPr>
+          <w:sz w:val="24"/>
+          <w:szCs w:val="24"/>
+        </w:rPr>
+        <w:t xml:space="preserve"> </w:t>
+      </w:r>
+      <w:proofErr w:type="spellStart"/>
+      <w:r>
+        <w:rPr>
+          <w:sz w:val="24"/>
+          <w:szCs w:val="24"/>
+        </w:rPr>
         <w:t>Kiritkumar</w:t>
       </w:r>
       <w:proofErr w:type="spellEnd"/>
@@ -923,8 +982,62 @@
           <w:sz w:val="24"/>
           <w:szCs w:val="24"/>
         </w:rPr>
-        <w:t xml:space="preserve"> Jalpa Patel</w:t>
-      </w:r>
+        <w:t xml:space="preserve"> </w:t>
+      </w:r>
+      <w:proofErr w:type="spellStart"/>
+      <w:r>
+        <w:rPr>
+          <w:sz w:val="24"/>
+          <w:szCs w:val="24"/>
+        </w:rPr>
+        <w:t>Jalpa</w:t>
+      </w:r>
+      <w:proofErr w:type="spellEnd"/>
+      <w:r>
+        <w:rPr>
+          <w:sz w:val="24"/>
+          <w:szCs w:val="24"/>
+        </w:rPr>
+        <w:t xml:space="preserve"> Patel</w:t>
+      </w:r>
+    </w:p>
+    <w:p>
+      <w:pPr>
+        <w:rPr>
+          <w:sz w:val="24"/>
+          <w:szCs w:val="24"/>
+        </w:rPr>
+      </w:pPr>
+      <w:r>
+        <w:rPr>
+          <w:sz w:val="24"/>
+          <w:szCs w:val="24"/>
+        </w:rPr>
+        <w:t>Data intake reviewer:</w:t>
+      </w:r>
+      <w:r>
+        <w:rPr>
+          <w:sz w:val="24"/>
+          <w:szCs w:val="24"/>
+        </w:rPr>
+        <w:t xml:space="preserve"> </w:t>
+      </w:r>
+      <w:r>
+        <w:rPr>
+          <w:sz w:val="24"/>
+          <w:szCs w:val="24"/>
+        </w:rPr>
+        <w:t xml:space="preserve">Sri Ram </w:t>
+      </w:r>
+      <w:proofErr w:type="spellStart"/>
+      <w:r>
+        <w:rPr>
+          <w:sz w:val="24"/>
+          <w:szCs w:val="24"/>
+        </w:rPr>
+        <w:t>Commuri</w:t>
+      </w:r>
+      <w:proofErr w:type="spellEnd"/>
     </w:p>
     <w:p>
       <w:pPr>
@@ -947,7 +1060,7 @@
         </w:rPr>
         <w:t xml:space="preserve"> </w:t>
       </w:r>
-      <w:hyperlink r:id="rId5" w:history="1">
+      <w:hyperlink r:id="rId6" w:history="1">
         <w:r>
           <w:rPr>
             <w:rStyle w:val="Hyperlink"/>
@@ -1325,7 +1438,7 @@
 </file>
 
 <file path=word/numbering.xml><?xml version="1.0" encoding="utf-8"?>
-<w:numbering xmlns:wpc="http://schemas.microsoft.com/office/word/2010/wordprocessingCanvas" xmlns:cx="http://schemas.microsoft.com/office/drawing/2014/chartex" xmlns:cx1="http://schemas.microsoft.com/office/drawing/2015/9/8/chartex" xmlns:cx2="http://schemas.microsoft.com/office/drawing/2015/10/21/chartex" xmlns:cx3="http://schemas.microsoft.com/office/drawing/2016/5/9/chartex" xmlns:cx4="http://schemas.microsoft.com/office/drawing/2016/5/10/chartex" xmlns:cx5="http://schemas.microsoft.com/office/drawing/2016/5/11/chartex" xmlns:cx6="http://schemas.microsoft.com/office/drawing/2016/5/12/chartex" xmlns:cx7="http://schemas.microsoft.com/office/drawing/2016/5/13/chartex" xmlns:cx8="http://schemas.microsoft.com/office/drawing/2016/5/14/chartex" xmlns:mc="http://schemas.openxmlformats.org/markup-compatibility/2006" xmlns:aink="http://schemas.microsoft.com/office/drawing/2016/ink" xmlns:am3d="http://schemas.microsoft.com/office/drawing/2017/model3d" xmlns:o="urn:schemas-microsoft-com:office:office" xmlns:r="http://schemas.openxmlformats.org/officeDocument/2006/relationships" xmlns:m="http://schemas.openxmlformats.org/officeDocument/2006/math" xmlns:v="urn:schemas-microsoft-com:vml" xmlns:wp14="http://schemas.microsoft.com/office/word/2010/wordprocessingDrawing" xmlns:wp="http://schemas.openxmlformats.org/drawingml/2006/wordprocessingDrawing" xmlns:w10="urn:schemas-microsoft-com:office:word" xmlns:w="http://schemas.openxmlformats.org/wordprocessingml/2006/main" xmlns:w14="http://schemas.microsoft.com/office/word/2010/wordml" xmlns:w15="http://schemas.microsoft.com/office/word/2012/wordml" xmlns:w16cex="http://schemas.microsoft.com/office/word/2018/wordml/cex" xmlns:w16cid="http://schemas.microsoft.com/office/word/2016/wordml/cid" xmlns:w16="http://schemas.microsoft.com/office/word/2018/wordml" xmlns:w16sdtdh="http://schemas.microsoft.com/office/word/2020/wordml/sdtdatahash" xmlns:w16se="http://schemas.microsoft.com/office/word/2015/wordml/symex" xmlns:wpg="http://schemas.microsoft.com/office/word/2010/wordprocessingGroup" xmlns:wpi="http://schemas.microsoft.com/office/word/2010/wordprocessingInk" xmlns:wne="http://schemas.microsoft.com/office/word/2006/wordml" xmlns:wps="http://schemas.microsoft.com/office/word/2010/wordprocessingShape" mc:Ignorable="w14 w15 w16se w16cid w16 w16cex w16sdtdh wp14">
+<w:numbering xmlns:wpc="http://schemas.microsoft.com/office/word/2010/wordprocessingCanvas" xmlns:cx="http://schemas.microsoft.com/office/drawing/2014/chartex" xmlns:cx1="http://schemas.microsoft.com/office/drawing/2015/9/8/chartex" xmlns:cx2="http://schemas.microsoft.com/office/drawing/2015/10/21/chartex" xmlns:cx3="http://schemas.microsoft.com/office/drawing/2016/5/9/chartex" xmlns:cx4="http://schemas.microsoft.com/office/drawing/2016/5/10/chartex" xmlns:cx5="http://schemas.microsoft.com/office/drawing/2016/5/11/chartex" xmlns:cx6="http://schemas.microsoft.com/office/drawing/2016/5/12/chartex" xmlns:cx7="http://schemas.microsoft.com/office/drawing/2016/5/13/chartex" xmlns:cx8="http://schemas.microsoft.com/office/drawing/2016/5/14/chartex" xmlns:mc="http://schemas.openxmlformats.org/markup-compatibility/2006" xmlns:aink="http://schemas.microsoft.com/office/drawing/2016/ink" xmlns:am3d="http://schemas.microsoft.com/office/drawing/2017/model3d" xmlns:o="urn:schemas-microsoft-com:office:office" xmlns:oel="http://schemas.microsoft.com/office/2019/extlst" xmlns:r="http://schemas.openxmlformats.org/officeDocument/2006/relationships" xmlns:m="http://schemas.openxmlformats.org/officeDocument/2006/math" xmlns:v="urn:schemas-microsoft-com:vml" xmlns:wp14="http://schemas.microsoft.com/office/word/2010/wordprocessingDrawing" xmlns:wp="http://schemas.openxmlformats.org/drawingml/2006/wordprocessingDrawing" xmlns:w10="urn:schemas-microsoft-com:office:word" xmlns:w="http://schemas.openxmlformats.org/wordprocessingml/2006/main" xmlns:w14="http://schemas.microsoft.com/office/word/2010/wordml" xmlns:w15="http://schemas.microsoft.com/office/word/2012/wordml" xmlns:w16cex="http://schemas.microsoft.com/office/word/2018/wordml/cex" xmlns:w16cid="http://schemas.microsoft.com/office/word/2016/wordml/cid" xmlns:w16="http://schemas.microsoft.com/office/word/2018/wordml" xmlns:w16sdtdh="http://schemas.microsoft.com/office/word/2020/wordml/sdtdatahash" xmlns:w16se="http://schemas.microsoft.com/office/word/2015/wordml/symex" xmlns:wpg="http://schemas.microsoft.com/office/word/2010/wordprocessingGroup" xmlns:wpi="http://schemas.microsoft.com/office/word/2010/wordprocessingInk" xmlns:wne="http://schemas.microsoft.com/office/word/2006/wordml" xmlns:wps="http://schemas.microsoft.com/office/word/2010/wordprocessingShape" mc:Ignorable="w14 w15 w16se w16cid w16 w16cex w16sdtdh wp14">
   <w:abstractNum w:abstractNumId="0" w15:restartNumberingAfterBreak="0">
     <w:nsid w:val="33DC3775"/>
     <w:multiLevelType w:val="hybridMultilevel"/>
@@ -1528,10 +1641,10 @@
       </w:rPr>
     </w:lvl>
   </w:abstractNum>
-  <w:num w:numId="1">
+  <w:num w:numId="1" w16cid:durableId="1665236266">
     <w:abstractNumId w:val="1"/>
   </w:num>
-  <w:num w:numId="2">
+  <w:num w:numId="2" w16cid:durableId="446045671">
     <w:abstractNumId w:val="0"/>
   </w:num>
 </w:numbering>

</xml_diff>

<commit_message>
Update PDF and Word doc
</commit_message>
<xml_diff>
--- a/Week_7_Deliverable.docx
+++ b/Week_7_Deliverable.docx
@@ -102,19 +102,19 @@
     <w:tbl>
       <w:tblPr>
         <w:tblStyle w:val="TableGrid"/>
-        <w:tblW w:w="0" w:type="auto"/>
+        <w:tblW w:w="9493" w:type="dxa"/>
         <w:tblLook w:val="04A0" w:firstRow="1" w:lastRow="0" w:firstColumn="1" w:lastColumn="0" w:noHBand="0" w:noVBand="1"/>
       </w:tblPr>
       <w:tblGrid>
-        <w:gridCol w:w="2060"/>
+        <w:gridCol w:w="2397"/>
         <w:gridCol w:w="3260"/>
-        <w:gridCol w:w="1719"/>
-        <w:gridCol w:w="2311"/>
+        <w:gridCol w:w="1145"/>
+        <w:gridCol w:w="2691"/>
       </w:tblGrid>
       <w:tr>
         <w:tc>
           <w:tcPr>
-            <w:tcW w:w="2337" w:type="dxa"/>
+            <w:tcW w:w="2397" w:type="dxa"/>
           </w:tcPr>
           <w:p>
             <w:pPr>
@@ -138,7 +138,7 @@
         </w:tc>
         <w:tc>
           <w:tcPr>
-            <w:tcW w:w="2337" w:type="dxa"/>
+            <w:tcW w:w="3260" w:type="dxa"/>
           </w:tcPr>
           <w:p>
             <w:pPr>
@@ -162,7 +162,7 @@
         </w:tc>
         <w:tc>
           <w:tcPr>
-            <w:tcW w:w="2338" w:type="dxa"/>
+            <w:tcW w:w="1145" w:type="dxa"/>
           </w:tcPr>
           <w:p>
             <w:pPr>
@@ -186,7 +186,7 @@
         </w:tc>
         <w:tc>
           <w:tcPr>
-            <w:tcW w:w="2338" w:type="dxa"/>
+            <w:tcW w:w="2691" w:type="dxa"/>
           </w:tcPr>
           <w:p>
             <w:pPr>
@@ -212,7 +212,7 @@
       <w:tr>
         <w:tc>
           <w:tcPr>
-            <w:tcW w:w="2337" w:type="dxa"/>
+            <w:tcW w:w="2397" w:type="dxa"/>
           </w:tcPr>
           <w:p>
             <w:pPr>
@@ -232,7 +232,7 @@
         </w:tc>
         <w:tc>
           <w:tcPr>
-            <w:tcW w:w="2337" w:type="dxa"/>
+            <w:tcW w:w="3260" w:type="dxa"/>
           </w:tcPr>
           <w:p>
             <w:pPr>
@@ -252,7 +252,7 @@
         </w:tc>
         <w:tc>
           <w:tcPr>
-            <w:tcW w:w="2338" w:type="dxa"/>
+            <w:tcW w:w="1145" w:type="dxa"/>
           </w:tcPr>
           <w:p>
             <w:pPr>
@@ -272,7 +272,7 @@
         </w:tc>
         <w:tc>
           <w:tcPr>
-            <w:tcW w:w="2338" w:type="dxa"/>
+            <w:tcW w:w="2691" w:type="dxa"/>
           </w:tcPr>
           <w:p>
             <w:pPr>
@@ -294,7 +294,7 @@
       <w:tr>
         <w:tc>
           <w:tcPr>
-            <w:tcW w:w="2337" w:type="dxa"/>
+            <w:tcW w:w="2397" w:type="dxa"/>
           </w:tcPr>
           <w:p>
             <w:pPr>
@@ -339,7 +339,7 @@
         </w:tc>
         <w:tc>
           <w:tcPr>
-            <w:tcW w:w="2337" w:type="dxa"/>
+            <w:tcW w:w="3260" w:type="dxa"/>
           </w:tcPr>
           <w:p>
             <w:pPr>
@@ -359,7 +359,7 @@
         </w:tc>
         <w:tc>
           <w:tcPr>
-            <w:tcW w:w="2338" w:type="dxa"/>
+            <w:tcW w:w="1145" w:type="dxa"/>
           </w:tcPr>
           <w:p>
             <w:pPr>
@@ -379,7 +379,7 @@
         </w:tc>
         <w:tc>
           <w:tcPr>
-            <w:tcW w:w="2338" w:type="dxa"/>
+            <w:tcW w:w="2691" w:type="dxa"/>
           </w:tcPr>
           <w:p>
             <w:pPr>
@@ -401,7 +401,7 @@
       <w:tr>
         <w:tc>
           <w:tcPr>
-            <w:tcW w:w="2337" w:type="dxa"/>
+            <w:tcW w:w="2397" w:type="dxa"/>
           </w:tcPr>
           <w:p>
             <w:pPr>
@@ -437,7 +437,7 @@
         </w:tc>
         <w:tc>
           <w:tcPr>
-            <w:tcW w:w="2337" w:type="dxa"/>
+            <w:tcW w:w="3260" w:type="dxa"/>
           </w:tcPr>
           <w:p>
             <w:pPr>
@@ -460,7 +460,7 @@
         </w:tc>
         <w:tc>
           <w:tcPr>
-            <w:tcW w:w="2338" w:type="dxa"/>
+            <w:tcW w:w="1145" w:type="dxa"/>
           </w:tcPr>
           <w:p>
             <w:pPr>
@@ -480,7 +480,7 @@
         </w:tc>
         <w:tc>
           <w:tcPr>
-            <w:tcW w:w="2338" w:type="dxa"/>
+            <w:tcW w:w="2691" w:type="dxa"/>
           </w:tcPr>
           <w:p>
             <w:pPr>
@@ -787,7 +787,6 @@
           <w:sz w:val="32"/>
           <w:szCs w:val="32"/>
         </w:rPr>
-        <w:lastRenderedPageBreak/>
         <w:t>Presentation and documentation</w:t>
       </w:r>
     </w:p>
@@ -982,23 +981,7 @@
           <w:sz w:val="24"/>
           <w:szCs w:val="24"/>
         </w:rPr>
-        <w:t xml:space="preserve"> </w:t>
-      </w:r>
-      <w:proofErr w:type="spellStart"/>
-      <w:r>
-        <w:rPr>
-          <w:sz w:val="24"/>
-          <w:szCs w:val="24"/>
-        </w:rPr>
-        <w:t>Jalpa</w:t>
-      </w:r>
-      <w:proofErr w:type="spellEnd"/>
-      <w:r>
-        <w:rPr>
-          <w:sz w:val="24"/>
-          <w:szCs w:val="24"/>
-        </w:rPr>
-        <w:t xml:space="preserve"> Patel</w:t>
+        <w:t xml:space="preserve"> Jalpa Patel</w:t>
       </w:r>
     </w:p>
     <w:p>
@@ -1020,14 +1003,7 @@
           <w:sz w:val="24"/>
           <w:szCs w:val="24"/>
         </w:rPr>
-        <w:t xml:space="preserve"> </w:t>
-      </w:r>
-      <w:r>
-        <w:rPr>
-          <w:sz w:val="24"/>
-          <w:szCs w:val="24"/>
-        </w:rPr>
-        <w:t xml:space="preserve">Sri Ram </w:t>
+        <w:t xml:space="preserve"> Sri Ram </w:t>
       </w:r>
       <w:proofErr w:type="spellStart"/>
       <w:r>

</xml_diff>